<commit_message>
Więcej artykułów, pierwsze parę stron pracy
</commit_message>
<xml_diff>
--- a/praca/spis tresci.docx
+++ b/praca/spis tresci.docx
@@ -247,12 +247,7 @@
       </w:r>
       <w:proofErr w:type="spellStart"/>
       <w:r>
-        <w:t>sol</w:t>
-      </w:r>
-      <w:bookmarkStart w:id="0" w:name="_GoBack"/>
-      <w:bookmarkEnd w:id="0"/>
-      <w:r>
-        <w:t>wer</w:t>
+        <w:t>solwer</w:t>
       </w:r>
       <w:proofErr w:type="spellEnd"/>
     </w:p>
@@ -291,29 +286,19 @@
       <w:pPr>
         <w:pStyle w:val="Legenda"/>
       </w:pPr>
-      <w:bookmarkStart w:id="1" w:name="_Ref371601621"/>
+      <w:bookmarkStart w:id="0" w:name="_Ref371601621"/>
       <w:r>
         <w:t xml:space="preserve">Rys. </w:t>
       </w:r>
-      <w:r>
-        <w:fldChar w:fldCharType="begin"/>
-      </w:r>
-      <w:r>
-        <w:instrText xml:space="preserve"> SEQ Rys. \* ARABIC </w:instrText>
-      </w:r>
-      <w:r>
-        <w:fldChar w:fldCharType="separate"/>
-      </w:r>
-      <w:r>
-        <w:rPr>
-          <w:noProof/>
-        </w:rPr>
-        <w:t>1</w:t>
-      </w:r>
-      <w:r>
-        <w:fldChar w:fldCharType="end"/>
-      </w:r>
-      <w:bookmarkEnd w:id="1"/>
+      <w:fldSimple w:instr=" SEQ Rys. \* ARABIC ">
+        <w:r>
+          <w:rPr>
+            <w:noProof/>
+          </w:rPr>
+          <w:t>1</w:t>
+        </w:r>
+      </w:fldSimple>
+      <w:bookmarkEnd w:id="0"/>
       <w:r>
         <w:t xml:space="preserve">. </w:t>
       </w:r>
@@ -366,32 +351,19 @@
       <w:pPr>
         <w:pStyle w:val="Legenda"/>
       </w:pPr>
-      <w:bookmarkStart w:id="2" w:name="_Ref371589122"/>
+      <w:bookmarkStart w:id="1" w:name="_Ref371589122"/>
       <w:r>
         <w:t xml:space="preserve">Rys. </w:t>
       </w:r>
-      <w:r>
-        <w:fldChar w:fldCharType="begin"/>
-      </w:r>
-      <w:r>
-        <w:instrText xml:space="preserve"> SEQ Rys. \* ARABIC </w:instrText>
-      </w:r>
-      <w:r>
-        <w:fldChar w:fldCharType="separate"/>
-      </w:r>
-      <w:r>
-        <w:rPr>
-          <w:noProof/>
-        </w:rPr>
-        <w:t>2</w:t>
-      </w:r>
-      <w:r>
-        <w:rPr>
-          <w:noProof/>
-        </w:rPr>
-        <w:fldChar w:fldCharType="end"/>
-      </w:r>
-      <w:bookmarkEnd w:id="2"/>
+      <w:fldSimple w:instr=" SEQ Rys. \* ARABIC ">
+        <w:r>
+          <w:rPr>
+            <w:noProof/>
+          </w:rPr>
+          <w:t>2</w:t>
+        </w:r>
+      </w:fldSimple>
+      <w:bookmarkEnd w:id="1"/>
       <w:r>
         <w:t xml:space="preserve"> podpis rysunku</w:t>
       </w:r>
@@ -449,7 +421,7 @@
       <w:r>
         <w:t>[</w:t>
       </w:r>
-      <w:bookmarkStart w:id="3" w:name="wal09"/>
+      <w:bookmarkStart w:id="2" w:name="wal09"/>
       <w:r>
         <w:rPr>
           <w:lang w:val="en-US"/>
@@ -477,7 +449,7 @@
         </w:rPr>
         <w:fldChar w:fldCharType="end"/>
       </w:r>
-      <w:bookmarkEnd w:id="3"/>
+      <w:bookmarkEnd w:id="2"/>
       <w:r>
         <w:t>]</w:t>
       </w:r>
@@ -505,7 +477,7 @@
       <w:r>
         <w:t>[</w:t>
       </w:r>
-      <w:bookmarkStart w:id="4" w:name="Rauch10"/>
+      <w:bookmarkStart w:id="3" w:name="Rauch10"/>
       <w:r>
         <w:rPr>
           <w:lang w:val="en-US"/>
@@ -533,7 +505,7 @@
         </w:rPr>
         <w:fldChar w:fldCharType="end"/>
       </w:r>
-      <w:bookmarkEnd w:id="4"/>
+      <w:bookmarkEnd w:id="3"/>
       <w:r>
         <w:t>]</w:t>
       </w:r>
@@ -566,10 +538,12 @@
         </w:rPr>
       </w:pPr>
       <w:r>
-        <w:lastRenderedPageBreak/>
+        <w:rPr>
+          <w:lang w:val="en-US"/>
+        </w:rPr>
         <w:t>[</w:t>
       </w:r>
-      <w:bookmarkStart w:id="5" w:name="park13"/>
+      <w:bookmarkStart w:id="4" w:name="madej11"/>
       <w:r>
         <w:rPr>
           <w:lang w:val="en-US"/>
@@ -577,13 +551,10 @@
         <w:fldChar w:fldCharType="begin"/>
       </w:r>
       <w:r>
-        <w:instrText xml:space="preserve"> SEQ bib \</w:instrText>
-      </w:r>
-      <w:r>
-        <w:rPr>
-          <w:lang w:val="en-US"/>
-        </w:rPr>
-        <w:instrText xml:space="preserve">* MERGEFORMAT </w:instrText>
+        <w:rPr>
+          <w:lang w:val="en-US"/>
+        </w:rPr>
+        <w:instrText xml:space="preserve"> SEQ bib \* MERGEFORMAT </w:instrText>
       </w:r>
       <w:r>
         <w:rPr>
@@ -596,7 +567,7 @@
           <w:noProof/>
           <w:lang w:val="en-US"/>
         </w:rPr>
-        <w:t>3</w:t>
+        <w:t>4</w:t>
       </w:r>
       <w:r>
         <w:rPr>
@@ -604,7 +575,7 @@
         </w:rPr>
         <w:fldChar w:fldCharType="end"/>
       </w:r>
-      <w:bookmarkEnd w:id="5"/>
+      <w:bookmarkEnd w:id="4"/>
       <w:r>
         <w:rPr>
           <w:lang w:val="en-US"/>
@@ -616,79 +587,29 @@
           <w:lang w:val="en-US"/>
         </w:rPr>
         <w:tab/>
-        <w:t xml:space="preserve">Park A.J., </w:t>
       </w:r>
       <w:proofErr w:type="spellStart"/>
       <w:r>
         <w:rPr>
           <w:lang w:val="en-US"/>
         </w:rPr>
-        <w:t>Perumalla</w:t>
+        <w:t>Madej</w:t>
       </w:r>
       <w:proofErr w:type="spellEnd"/>
       <w:r>
         <w:rPr>
           <w:lang w:val="en-US"/>
         </w:rPr>
-        <w:t xml:space="preserve"> K.S., Efficient heterogeneous execution on large multicore and accelerator platforms: Case study using a block </w:t>
+        <w:t xml:space="preserve"> L., </w:t>
       </w:r>
       <w:proofErr w:type="spellStart"/>
       <w:r>
         <w:rPr>
           <w:lang w:val="en-US"/>
         </w:rPr>
-        <w:t>tridiagonal</w:t>
+        <w:t>jhgjhgasd</w:t>
       </w:r>
       <w:proofErr w:type="spellEnd"/>
-      <w:r>
-        <w:rPr>
-          <w:lang w:val="en-US"/>
-        </w:rPr>
-        <w:t xml:space="preserve"> solver, </w:t>
-      </w:r>
-      <w:r>
-        <w:rPr>
-          <w:iCs/>
-          <w:lang w:val="en-US"/>
-        </w:rPr>
-        <w:t>Journal of</w:t>
-      </w:r>
-      <w:r>
-        <w:rPr>
-          <w:rStyle w:val="hit"/>
-          <w:iCs/>
-          <w:lang w:val="en-US"/>
-        </w:rPr>
-        <w:t xml:space="preserve"> Parallel</w:t>
-      </w:r>
-      <w:r>
-        <w:rPr>
-          <w:iCs/>
-          <w:lang w:val="en-US"/>
-        </w:rPr>
-        <w:t xml:space="preserve"> and Distributed Computing,</w:t>
-      </w:r>
-      <w:r>
-        <w:rPr>
-          <w:iCs/>
-          <w:lang w:val="en-US"/>
-        </w:rPr>
-        <w:t xml:space="preserve"> 73</w:t>
-      </w:r>
-      <w:r>
-        <w:rPr>
-          <w:iCs/>
-          <w:lang w:val="en-US"/>
-        </w:rPr>
-        <w:t>, 1578-1591</w:t>
-      </w:r>
-      <w:r>
-        <w:rPr>
-          <w:iCs/>
-          <w:lang w:val="en-US"/>
-        </w:rPr>
-        <w:t>, 2013.</w:t>
-      </w:r>
     </w:p>
     <w:p>
       <w:pPr>
@@ -697,83 +618,9 @@
         </w:tabs>
         <w:ind w:left="567" w:hanging="567"/>
         <w:jc w:val="both"/>
-        <w:rPr>
-          <w:lang w:val="en-US"/>
-        </w:rPr>
-      </w:pPr>
-      <w:r>
-        <w:rPr>
-          <w:lang w:val="en-US"/>
-        </w:rPr>
-        <w:t>[</w:t>
-      </w:r>
-      <w:bookmarkStart w:id="6" w:name="madej11"/>
-      <w:r>
-        <w:rPr>
-          <w:lang w:val="en-US"/>
-        </w:rPr>
-        <w:fldChar w:fldCharType="begin"/>
-      </w:r>
-      <w:r>
-        <w:rPr>
-          <w:lang w:val="en-US"/>
-        </w:rPr>
-        <w:instrText xml:space="preserve"> SEQ bib \* MERGEFORMAT </w:instrText>
-      </w:r>
-      <w:r>
-        <w:rPr>
-          <w:lang w:val="en-US"/>
-        </w:rPr>
-        <w:fldChar w:fldCharType="separate"/>
-      </w:r>
-      <w:r>
-        <w:rPr>
-          <w:noProof/>
-          <w:lang w:val="en-US"/>
-        </w:rPr>
-        <w:t>4</w:t>
-      </w:r>
-      <w:r>
-        <w:rPr>
-          <w:lang w:val="en-US"/>
-        </w:rPr>
-        <w:fldChar w:fldCharType="end"/>
-      </w:r>
-      <w:bookmarkEnd w:id="6"/>
-      <w:r>
-        <w:rPr>
-          <w:lang w:val="en-US"/>
-        </w:rPr>
-        <w:t>]</w:t>
-      </w:r>
-      <w:r>
-        <w:rPr>
-          <w:lang w:val="en-US"/>
-        </w:rPr>
-        <w:tab/>
-      </w:r>
-      <w:proofErr w:type="spellStart"/>
-      <w:r>
-        <w:rPr>
-          <w:lang w:val="en-US"/>
-        </w:rPr>
-        <w:t>Madej</w:t>
-      </w:r>
-      <w:proofErr w:type="spellEnd"/>
-      <w:r>
-        <w:rPr>
-          <w:lang w:val="en-US"/>
-        </w:rPr>
-        <w:t xml:space="preserve"> L., </w:t>
-      </w:r>
-      <w:proofErr w:type="spellStart"/>
-      <w:r>
-        <w:rPr>
-          <w:lang w:val="en-US"/>
-        </w:rPr>
-        <w:t>jhgjhgasd</w:t>
-      </w:r>
-      <w:proofErr w:type="spellEnd"/>
+      </w:pPr>
+      <w:bookmarkStart w:id="5" w:name="_GoBack"/>
+      <w:bookmarkEnd w:id="5"/>
     </w:p>
     <w:p>
       <w:pPr>
@@ -786,6 +633,147 @@
           <w:lang w:val="en-US"/>
         </w:rPr>
       </w:pPr>
+      <w:r>
+        <w:t>[</w:t>
+      </w:r>
+      <w:bookmarkStart w:id="6" w:name="park13"/>
+      <w:r>
+        <w:rPr>
+          <w:lang w:val="en-US"/>
+        </w:rPr>
+        <w:fldChar w:fldCharType="begin"/>
+      </w:r>
+      <w:r>
+        <w:instrText xml:space="preserve"> SEQ bib \</w:instrText>
+      </w:r>
+      <w:r>
+        <w:rPr>
+          <w:lang w:val="en-US"/>
+        </w:rPr>
+        <w:instrText xml:space="preserve">* MERGEFORMAT </w:instrText>
+      </w:r>
+      <w:r>
+        <w:rPr>
+          <w:lang w:val="en-US"/>
+        </w:rPr>
+        <w:fldChar w:fldCharType="separate"/>
+      </w:r>
+      <w:r>
+        <w:rPr>
+          <w:noProof/>
+          <w:lang w:val="en-US"/>
+        </w:rPr>
+        <w:t>3</w:t>
+      </w:r>
+      <w:r>
+        <w:rPr>
+          <w:lang w:val="en-US"/>
+        </w:rPr>
+        <w:fldChar w:fldCharType="end"/>
+      </w:r>
+      <w:bookmarkEnd w:id="6"/>
+      <w:r>
+        <w:rPr>
+          <w:lang w:val="en-US"/>
+        </w:rPr>
+        <w:t>]</w:t>
+      </w:r>
+      <w:r>
+        <w:rPr>
+          <w:lang w:val="en-US"/>
+        </w:rPr>
+        <w:tab/>
+        <w:t xml:space="preserve">Park A.J., </w:t>
+      </w:r>
+      <w:proofErr w:type="spellStart"/>
+      <w:r>
+        <w:rPr>
+          <w:lang w:val="en-US"/>
+        </w:rPr>
+        <w:t>Perumalla</w:t>
+      </w:r>
+      <w:proofErr w:type="spellEnd"/>
+      <w:r>
+        <w:rPr>
+          <w:lang w:val="en-US"/>
+        </w:rPr>
+        <w:t xml:space="preserve"> K.S., Efficient heterogeneous execution on large multicore and accelerator platforms: Case study using a block </w:t>
+      </w:r>
+      <w:proofErr w:type="spellStart"/>
+      <w:r>
+        <w:rPr>
+          <w:lang w:val="en-US"/>
+        </w:rPr>
+        <w:t>tridiagonal</w:t>
+      </w:r>
+      <w:proofErr w:type="spellEnd"/>
+      <w:r>
+        <w:rPr>
+          <w:lang w:val="en-US"/>
+        </w:rPr>
+        <w:t xml:space="preserve"> solver, </w:t>
+      </w:r>
+      <w:r>
+        <w:rPr>
+          <w:iCs/>
+          <w:lang w:val="en-US"/>
+        </w:rPr>
+        <w:t>Journal of</w:t>
+      </w:r>
+      <w:r>
+        <w:rPr>
+          <w:rStyle w:val="hit"/>
+          <w:iCs/>
+          <w:lang w:val="en-US"/>
+        </w:rPr>
+        <w:t xml:space="preserve"> Parallel</w:t>
+      </w:r>
+      <w:r>
+        <w:rPr>
+          <w:iCs/>
+          <w:lang w:val="en-US"/>
+        </w:rPr>
+        <w:t xml:space="preserve"> and Distributed Computing,</w:t>
+      </w:r>
+      <w:r>
+        <w:rPr>
+          <w:iCs/>
+          <w:lang w:val="en-US"/>
+        </w:rPr>
+        <w:t xml:space="preserve"> 73</w:t>
+      </w:r>
+      <w:r>
+        <w:rPr>
+          <w:iCs/>
+          <w:lang w:val="en-US"/>
+        </w:rPr>
+        <w:t>, 1578-1591</w:t>
+      </w:r>
+      <w:r>
+        <w:rPr>
+          <w:iCs/>
+          <w:lang w:val="en-US"/>
+        </w:rPr>
+        <w:t>, 2013.</w:t>
+      </w:r>
+    </w:p>
+    <w:p>
+      <w:pPr>
+        <w:tabs>
+          <w:tab w:val="left" w:pos="567"/>
+        </w:tabs>
+        <w:ind w:left="567" w:hanging="567"/>
+        <w:jc w:val="both"/>
+        <w:rPr>
+          <w:lang w:val="en-US"/>
+        </w:rPr>
+      </w:pPr>
+      <w:r>
+        <w:rPr>
+          <w:lang w:val="en-US"/>
+        </w:rPr>
+        <w:t xml:space="preserve"> </w:t>
+      </w:r>
       <w:r>
         <w:rPr>
           <w:lang w:val="en-US"/>
@@ -1756,7 +1744,7 @@
 </file>
 
 <file path=customXml/itemProps1.xml><?xml version="1.0" encoding="utf-8"?>
-<ds:datastoreItem xmlns:ds="http://schemas.openxmlformats.org/officeDocument/2006/customXml" ds:itemID="{EB24AA34-CC2E-47F3-ABDB-0556D9F0BB57}">
+<ds:datastoreItem xmlns:ds="http://schemas.openxmlformats.org/officeDocument/2006/customXml" ds:itemID="{862B1A01-B0FD-4A46-9860-472E113A8B94}">
   <ds:schemaRefs>
     <ds:schemaRef ds:uri="http://schemas.openxmlformats.org/officeDocument/2006/bibliography"/>
   </ds:schemaRefs>

</xml_diff>